<commit_message>
image name issue solved
</commit_message>
<xml_diff>
--- a/output.docx
+++ b/output.docx
@@ -107,7 +107,7 @@
           <w:sz w:val="24"/>
           <w:szCs w:val="24"/>
         </w:rPr>
-        <w:t xml:space="preserve">1708023789</w:t>
+        <w:t xml:space="preserve">17p61a0584</w:t>
       </w:r>
       <w:proofErr w:type="spellStart"/>
       <w:r>
@@ -245,7 +245,7 @@
           <w:sz w:val="20"/>
           <w:szCs w:val="20"/>
         </w:rPr>
-        <w:t xml:space="preserve">s</w:t>
+        <w:t xml:space="preserve">Some websites try using outdated (no longer secure) TLS mechanisms in an attempt to secure your connection. Firefox protects you by preventing navigation to such sites if there is a problem in securely establishing a connection. Contact the owners of the website and ask them to update their TLS version to a version that is still current and still secure.  Other websites may require HTTP Strict Transport Security (HSTS) and will not allow access with an insecure connection. </w:t>
       </w:r>
     </w:p>
     <w:p>

</xml_diff>